<commit_message>
ReadMe changes & WriteUp changes.
</commit_message>
<xml_diff>
--- a/WriteUp.docx
+++ b/WriteUp.docx
@@ -79,15 +79,7 @@
           <w:sz w:val="20"/>
           <w:szCs w:val="20"/>
         </w:rPr>
-        <w:t>D</w:t>
-      </w:r>
-      <w:r>
-        <w:rPr>
-          <w:b/>
-          <w:sz w:val="20"/>
-          <w:szCs w:val="20"/>
-        </w:rPr>
-        <w:t>escription of the problem</w:t>
+        <w:t>Description of the problem</w:t>
       </w:r>
     </w:p>
     <w:p>
@@ -281,28 +273,7 @@
           <w:sz w:val="20"/>
           <w:szCs w:val="20"/>
         </w:rPr>
-        <w:t xml:space="preserve"> to order </w:t>
-      </w:r>
-      <w:r>
-        <w:rPr>
-          <w:sz w:val="20"/>
-          <w:szCs w:val="20"/>
-        </w:rPr>
-        <w:t>multiple items</w:t>
-      </w:r>
-      <w:r>
-        <w:rPr>
-          <w:sz w:val="20"/>
-          <w:szCs w:val="20"/>
-        </w:rPr>
-        <w:t xml:space="preserve"> from the system</w:t>
-      </w:r>
-      <w:r>
-        <w:rPr>
-          <w:sz w:val="20"/>
-          <w:szCs w:val="20"/>
-        </w:rPr>
-        <w:t xml:space="preserve"> (foods &amp; drinks</w:t>
+        <w:t xml:space="preserve"> to order multiple items from the system (foods &amp; drinks</w:t>
       </w:r>
       <w:r>
         <w:rPr>
@@ -385,6 +356,35 @@
           <w:sz w:val="20"/>
           <w:szCs w:val="20"/>
         </w:rPr>
+        <w:t>cashier/customer</w:t>
+      </w:r>
+      <w:r>
+        <w:rPr>
+          <w:sz w:val="20"/>
+          <w:szCs w:val="20"/>
+        </w:rPr>
+        <w:t xml:space="preserve"> to get a list of all the things on the menu.</w:t>
+      </w:r>
+    </w:p>
+    <w:p>
+      <w:pPr>
+        <w:rPr>
+          <w:sz w:val="20"/>
+          <w:szCs w:val="20"/>
+        </w:rPr>
+      </w:pPr>
+      <w:r>
+        <w:rPr>
+          <w:sz w:val="20"/>
+          <w:szCs w:val="20"/>
+        </w:rPr>
+        <w:t xml:space="preserve">Allow a </w:t>
+      </w:r>
+      <w:r>
+        <w:rPr>
+          <w:sz w:val="20"/>
+          <w:szCs w:val="20"/>
+        </w:rPr>
         <w:t>cashier</w:t>
       </w:r>
       <w:r>
@@ -392,14 +392,7 @@
           <w:sz w:val="20"/>
           <w:szCs w:val="20"/>
         </w:rPr>
-        <w:t>/customer</w:t>
-      </w:r>
-      <w:r>
-        <w:rPr>
-          <w:sz w:val="20"/>
-          <w:szCs w:val="20"/>
-        </w:rPr>
-        <w:t xml:space="preserve"> to get a list of all the things on the menu.</w:t>
+        <w:t xml:space="preserve"> to enter payment information as cash, credit card, or check.</w:t>
       </w:r>
     </w:p>
     <w:p>
@@ -428,35 +421,6 @@
           <w:sz w:val="20"/>
           <w:szCs w:val="20"/>
         </w:rPr>
-        <w:t xml:space="preserve"> to enter payment information as cash, credit card, or check.</w:t>
-      </w:r>
-    </w:p>
-    <w:p>
-      <w:pPr>
-        <w:rPr>
-          <w:sz w:val="20"/>
-          <w:szCs w:val="20"/>
-        </w:rPr>
-      </w:pPr>
-      <w:r>
-        <w:rPr>
-          <w:sz w:val="20"/>
-          <w:szCs w:val="20"/>
-        </w:rPr>
-        <w:t xml:space="preserve">Allow a </w:t>
-      </w:r>
-      <w:r>
-        <w:rPr>
-          <w:sz w:val="20"/>
-          <w:szCs w:val="20"/>
-        </w:rPr>
-        <w:t>cashier</w:t>
-      </w:r>
-      <w:r>
-        <w:rPr>
-          <w:sz w:val="20"/>
-          <w:szCs w:val="20"/>
-        </w:rPr>
         <w:t xml:space="preserve"> to add and remove things from the menu.</w:t>
       </w:r>
     </w:p>
@@ -542,87 +506,45 @@
           <w:sz w:val="20"/>
           <w:szCs w:val="20"/>
         </w:rPr>
-        <w:t xml:space="preserve">Allowing a </w:t>
-      </w:r>
-      <w:r>
-        <w:rPr>
-          <w:sz w:val="20"/>
-          <w:szCs w:val="20"/>
-        </w:rPr>
-        <w:t>cashier</w:t>
-      </w:r>
-      <w:r>
-        <w:rPr>
-          <w:sz w:val="20"/>
-          <w:szCs w:val="20"/>
-        </w:rPr>
-        <w:t xml:space="preserve"> to select “cash in full” when accepting payment, allowing them to avoid entering in the number.</w:t>
-      </w:r>
-    </w:p>
-    <w:p>
-      <w:pPr>
-        <w:rPr>
-          <w:sz w:val="20"/>
-          <w:szCs w:val="20"/>
-        </w:rPr>
-      </w:pPr>
-    </w:p>
-    <w:p>
-      <w:pPr>
-        <w:rPr>
-          <w:sz w:val="20"/>
-          <w:szCs w:val="20"/>
-        </w:rPr>
-      </w:pPr>
-      <w:r>
-        <w:rPr>
-          <w:sz w:val="20"/>
-          <w:szCs w:val="20"/>
-        </w:rPr>
-        <w:t xml:space="preserve">Allowing a </w:t>
-      </w:r>
-      <w:r>
-        <w:rPr>
-          <w:sz w:val="20"/>
-          <w:szCs w:val="20"/>
-        </w:rPr>
-        <w:t>cashier</w:t>
-      </w:r>
-      <w:r>
-        <w:rPr>
-          <w:sz w:val="20"/>
-          <w:szCs w:val="20"/>
-        </w:rPr>
-        <w:t xml:space="preserve"> to select “no payment” when an item is given to somebody to allow for receipt printing.</w:t>
-      </w:r>
-    </w:p>
-    <w:p>
-      <w:pPr>
-        <w:rPr>
-          <w:sz w:val="20"/>
-          <w:szCs w:val="20"/>
-        </w:rPr>
-      </w:pPr>
-      <w:r>
-        <w:rPr>
-          <w:sz w:val="20"/>
-          <w:szCs w:val="20"/>
-        </w:rPr>
-        <w:t xml:space="preserve">Allowing a </w:t>
-      </w:r>
-      <w:r>
-        <w:rPr>
-          <w:sz w:val="20"/>
-          <w:szCs w:val="20"/>
-        </w:rPr>
-        <w:t>cashier</w:t>
-      </w:r>
-      <w:r>
-        <w:rPr>
-          <w:sz w:val="20"/>
-          <w:szCs w:val="20"/>
-        </w:rPr>
-        <w:t xml:space="preserve"> to enter multiple items in a single order instead of entering in multiple orders</w:t>
+        <w:t>Allowing a cashier to select “cash in full” when accepting payment, allowing them to avoid entering in the number.</w:t>
+      </w:r>
+    </w:p>
+    <w:p>
+      <w:pPr>
+        <w:rPr>
+          <w:sz w:val="20"/>
+          <w:szCs w:val="20"/>
+        </w:rPr>
+      </w:pPr>
+    </w:p>
+    <w:p>
+      <w:pPr>
+        <w:rPr>
+          <w:sz w:val="20"/>
+          <w:szCs w:val="20"/>
+        </w:rPr>
+      </w:pPr>
+      <w:r>
+        <w:rPr>
+          <w:sz w:val="20"/>
+          <w:szCs w:val="20"/>
+        </w:rPr>
+        <w:t>Allowing a cashier to select “no payment” when an item is given to somebody to allow for receipt printing.</w:t>
+      </w:r>
+    </w:p>
+    <w:p>
+      <w:pPr>
+        <w:rPr>
+          <w:sz w:val="20"/>
+          <w:szCs w:val="20"/>
+        </w:rPr>
+      </w:pPr>
+      <w:r>
+        <w:rPr>
+          <w:sz w:val="20"/>
+          <w:szCs w:val="20"/>
+        </w:rPr>
+        <w:t>Allowing a cashier to enter multiple items in a single order instead of entering in multiple orders</w:t>
       </w:r>
     </w:p>
     <w:p>
@@ -659,14 +581,7 @@
           <w:sz w:val="20"/>
           <w:szCs w:val="20"/>
         </w:rPr>
-        <w:t xml:space="preserve">Allowing the </w:t>
-      </w:r>
-      <w:r>
-        <w:rPr>
-          <w:sz w:val="20"/>
-          <w:szCs w:val="20"/>
-        </w:rPr>
-        <w:t>user to enter multiple commands without exiting and re-launching the program</w:t>
+        <w:t>Allowing the user to enter multiple commands without exiting and re-launching the program</w:t>
       </w:r>
     </w:p>
     <w:p>
@@ -767,21 +682,7 @@
           <w:sz w:val="20"/>
           <w:szCs w:val="20"/>
         </w:rPr>
-        <w:t xml:space="preserve"> </w:t>
-      </w:r>
-      <w:r>
-        <w:rPr>
-          <w:sz w:val="20"/>
-          <w:szCs w:val="20"/>
-        </w:rPr>
-        <w:t>Implication</w:t>
-      </w:r>
-      <w:r>
-        <w:rPr>
-          <w:sz w:val="20"/>
-          <w:szCs w:val="20"/>
-        </w:rPr>
-        <w:t>: You have an item in the menu you can't order</w:t>
+        <w:t xml:space="preserve"> Implication: You have an item in the menu you can't order</w:t>
       </w:r>
     </w:p>
     <w:p>
@@ -860,21 +761,7 @@
           <w:sz w:val="20"/>
           <w:szCs w:val="20"/>
         </w:rPr>
-        <w:t xml:space="preserve">` this is a copy of the </w:t>
-      </w:r>
-      <w:r>
-        <w:rPr>
-          <w:sz w:val="20"/>
-          <w:szCs w:val="20"/>
-        </w:rPr>
-        <w:t>receipt</w:t>
-      </w:r>
-      <w:r>
-        <w:rPr>
-          <w:sz w:val="20"/>
-          <w:szCs w:val="20"/>
-        </w:rPr>
-        <w:t xml:space="preserve"> object </w:t>
+        <w:t xml:space="preserve">` this is a copy of the receipt object </w:t>
       </w:r>
     </w:p>
     <w:p>
@@ -1355,17 +1242,606 @@
     <w:p>
       <w:pPr>
         <w:rPr>
+          <w:sz w:val="20"/>
+          <w:szCs w:val="20"/>
+        </w:rPr>
+      </w:pPr>
+      <w:r>
+        <w:rPr>
           <w:b/>
           <w:sz w:val="20"/>
           <w:szCs w:val="20"/>
         </w:rPr>
-      </w:pPr>
-      <w:r>
+        <w:t>Program Usage</w:t>
+      </w:r>
+    </w:p>
+    <w:p>
+      <w:pPr>
+        <w:rPr>
+          <w:sz w:val="20"/>
+          <w:szCs w:val="20"/>
+        </w:rPr>
+      </w:pPr>
+      <w:r>
+        <w:rPr>
+          <w:sz w:val="20"/>
+          <w:szCs w:val="20"/>
+        </w:rPr>
+        <w:t xml:space="preserve">Let’s say you want to order a medium coffee with </w:t>
+      </w:r>
+      <w:proofErr w:type="spellStart"/>
+      <w:r>
+        <w:rPr>
+          <w:sz w:val="20"/>
+          <w:szCs w:val="20"/>
+        </w:rPr>
+        <w:t>whipcream</w:t>
+      </w:r>
+      <w:proofErr w:type="spellEnd"/>
+      <w:r>
+        <w:rPr>
+          <w:sz w:val="20"/>
+          <w:szCs w:val="20"/>
+        </w:rPr>
+        <w:t xml:space="preserve"> &amp; </w:t>
+      </w:r>
+      <w:proofErr w:type="spellStart"/>
+      <w:r>
+        <w:rPr>
+          <w:sz w:val="20"/>
+          <w:szCs w:val="20"/>
+        </w:rPr>
+        <w:t>flavorshot</w:t>
+      </w:r>
+      <w:proofErr w:type="spellEnd"/>
+      <w:r>
+        <w:rPr>
+          <w:sz w:val="20"/>
+          <w:szCs w:val="20"/>
+        </w:rPr>
+        <w:t>, a small coffee, and a bagel half with butter. You have the exact amount of cash and you want to exit right after. Run the command</w:t>
+      </w:r>
+      <w:r>
+        <w:rPr>
+          <w:sz w:val="20"/>
+          <w:szCs w:val="20"/>
+        </w:rPr>
+        <w:t>s</w:t>
+      </w:r>
+      <w:r>
+        <w:rPr>
+          <w:sz w:val="20"/>
+          <w:szCs w:val="20"/>
+        </w:rPr>
+        <w:t>:</w:t>
+      </w:r>
+    </w:p>
+    <w:p>
+      <w:pPr>
+        <w:ind w:left="720"/>
+        <w:rPr>
+          <w:sz w:val="20"/>
+          <w:szCs w:val="20"/>
+        </w:rPr>
+      </w:pPr>
+      <w:r>
+        <w:rPr>
+          <w:sz w:val="20"/>
+          <w:szCs w:val="20"/>
+        </w:rPr>
+        <w:t xml:space="preserve">order coffee medium </w:t>
+      </w:r>
+      <w:proofErr w:type="spellStart"/>
+      <w:r>
+        <w:rPr>
+          <w:sz w:val="20"/>
+          <w:szCs w:val="20"/>
+        </w:rPr>
+        <w:t>whipcream</w:t>
+      </w:r>
+      <w:proofErr w:type="spellEnd"/>
+      <w:r>
+        <w:rPr>
+          <w:sz w:val="20"/>
+          <w:szCs w:val="20"/>
+        </w:rPr>
+        <w:t xml:space="preserve"> </w:t>
+      </w:r>
+      <w:proofErr w:type="spellStart"/>
+      <w:r>
+        <w:rPr>
+          <w:sz w:val="20"/>
+          <w:szCs w:val="20"/>
+        </w:rPr>
+        <w:t>flavorshot</w:t>
+      </w:r>
+      <w:proofErr w:type="spellEnd"/>
+      <w:r>
+        <w:rPr>
+          <w:sz w:val="20"/>
+          <w:szCs w:val="20"/>
+        </w:rPr>
+        <w:t>, coffee small, bagel half butter</w:t>
+      </w:r>
+    </w:p>
+    <w:p>
+      <w:pPr>
+        <w:ind w:left="720"/>
+        <w:rPr>
+          <w:sz w:val="20"/>
+          <w:szCs w:val="20"/>
+        </w:rPr>
+      </w:pPr>
+      <w:r>
+        <w:rPr>
+          <w:sz w:val="20"/>
+          <w:szCs w:val="20"/>
+        </w:rPr>
+        <w:t>3</w:t>
+      </w:r>
+    </w:p>
+    <w:p>
+      <w:pPr>
+        <w:ind w:left="720"/>
+        <w:rPr>
+          <w:sz w:val="20"/>
+          <w:szCs w:val="20"/>
+        </w:rPr>
+      </w:pPr>
+      <w:r>
+        <w:rPr>
+          <w:sz w:val="20"/>
+          <w:szCs w:val="20"/>
+        </w:rPr>
+        <w:t>E</w:t>
+      </w:r>
+      <w:r>
+        <w:rPr>
+          <w:sz w:val="20"/>
+          <w:szCs w:val="20"/>
+        </w:rPr>
+        <w:t>xit</w:t>
+      </w:r>
+    </w:p>
+    <w:p>
+      <w:pPr>
+        <w:ind w:left="720"/>
+        <w:rPr>
+          <w:sz w:val="20"/>
+          <w:szCs w:val="20"/>
+        </w:rPr>
+      </w:pPr>
+    </w:p>
+    <w:p>
+      <w:pPr>
+        <w:rPr>
+          <w:i/>
+          <w:sz w:val="20"/>
+          <w:szCs w:val="20"/>
+        </w:rPr>
+      </w:pPr>
+      <w:r>
+        <w:rPr>
+          <w:i/>
+          <w:sz w:val="20"/>
+          <w:szCs w:val="20"/>
+        </w:rPr>
+        <w:t>See `examples/operations.</w:t>
+      </w:r>
+      <w:r>
+        <w:rPr>
+          <w:i/>
+          <w:sz w:val="20"/>
+          <w:szCs w:val="20"/>
+        </w:rPr>
+        <w:t>1</w:t>
+      </w:r>
+      <w:r>
+        <w:rPr>
+          <w:i/>
+          <w:sz w:val="20"/>
+          <w:szCs w:val="20"/>
+        </w:rPr>
+        <w:t xml:space="preserve">.txt` </w:t>
+      </w:r>
+    </w:p>
+    <w:p>
+      <w:pPr>
+        <w:rPr>
+          <w:sz w:val="20"/>
+          <w:szCs w:val="20"/>
+        </w:rPr>
+      </w:pPr>
+    </w:p>
+    <w:p>
+      <w:pPr>
+        <w:rPr>
+          <w:sz w:val="20"/>
+          <w:szCs w:val="20"/>
+        </w:rPr>
+      </w:pPr>
+    </w:p>
+    <w:p>
+      <w:pPr>
+        <w:rPr>
+          <w:sz w:val="20"/>
+          <w:szCs w:val="20"/>
+        </w:rPr>
+      </w:pPr>
+    </w:p>
+    <w:p>
+      <w:pPr>
+        <w:rPr>
+          <w:sz w:val="20"/>
+          <w:szCs w:val="20"/>
+        </w:rPr>
+      </w:pPr>
+    </w:p>
+    <w:p>
+      <w:pPr>
+        <w:rPr>
+          <w:sz w:val="20"/>
+          <w:szCs w:val="20"/>
+        </w:rPr>
+      </w:pPr>
+      <w:r>
+        <w:rPr>
+          <w:sz w:val="20"/>
+          <w:szCs w:val="20"/>
+        </w:rPr>
+        <w:t>Let’s say you want to remove the drink ‘coffee’ run the command:</w:t>
+      </w:r>
+    </w:p>
+    <w:p>
+      <w:pPr>
+        <w:ind w:firstLine="720"/>
+        <w:rPr>
+          <w:sz w:val="20"/>
+          <w:szCs w:val="20"/>
+        </w:rPr>
+      </w:pPr>
+      <w:r>
+        <w:rPr>
+          <w:sz w:val="20"/>
+          <w:szCs w:val="20"/>
+        </w:rPr>
+        <w:t>menu-remove-drink "coffee"</w:t>
+      </w:r>
+    </w:p>
+    <w:p>
+      <w:pPr>
+        <w:rPr>
+          <w:sz w:val="20"/>
+          <w:szCs w:val="20"/>
+        </w:rPr>
+      </w:pPr>
+    </w:p>
+    <w:p>
+      <w:pPr>
+        <w:rPr>
+          <w:i/>
+          <w:sz w:val="20"/>
+          <w:szCs w:val="20"/>
+        </w:rPr>
+      </w:pPr>
+      <w:r>
+        <w:rPr>
+          <w:i/>
+          <w:sz w:val="20"/>
+          <w:szCs w:val="20"/>
+        </w:rPr>
+        <w:t>See `examples/operations.</w:t>
+      </w:r>
+      <w:r>
+        <w:rPr>
+          <w:i/>
+          <w:sz w:val="20"/>
+          <w:szCs w:val="20"/>
+        </w:rPr>
+        <w:t>4</w:t>
+      </w:r>
+      <w:r>
+        <w:rPr>
+          <w:i/>
+          <w:sz w:val="20"/>
+          <w:szCs w:val="20"/>
+        </w:rPr>
+        <w:t>.txt` for how menu-</w:t>
+      </w:r>
+      <w:r>
+        <w:rPr>
+          <w:i/>
+          <w:sz w:val="20"/>
+          <w:szCs w:val="20"/>
+        </w:rPr>
+        <w:t>remove works</w:t>
+      </w:r>
+    </w:p>
+    <w:p>
+      <w:pPr>
+        <w:rPr>
+          <w:sz w:val="20"/>
+          <w:szCs w:val="20"/>
+        </w:rPr>
+      </w:pPr>
+    </w:p>
+    <w:p>
+      <w:pPr>
+        <w:rPr>
+          <w:sz w:val="20"/>
+          <w:szCs w:val="20"/>
+        </w:rPr>
+      </w:pPr>
+    </w:p>
+    <w:p>
+      <w:pPr>
+        <w:rPr>
+          <w:sz w:val="20"/>
+          <w:szCs w:val="20"/>
+        </w:rPr>
+      </w:pPr>
+    </w:p>
+    <w:p>
+      <w:pPr>
+        <w:rPr>
+          <w:sz w:val="20"/>
+          <w:szCs w:val="20"/>
+        </w:rPr>
+      </w:pPr>
+    </w:p>
+    <w:p>
+      <w:pPr>
+        <w:rPr>
+          <w:sz w:val="20"/>
+          <w:szCs w:val="20"/>
+        </w:rPr>
+      </w:pPr>
+      <w:r>
+        <w:rPr>
+          <w:sz w:val="20"/>
+          <w:szCs w:val="20"/>
+        </w:rPr>
+        <w:t>Let’s say you want to get help information. Run the command:</w:t>
+      </w:r>
+    </w:p>
+    <w:p>
+      <w:pPr>
+        <w:ind w:firstLine="720"/>
+        <w:rPr>
+          <w:sz w:val="20"/>
+          <w:szCs w:val="20"/>
+        </w:rPr>
+      </w:pPr>
+      <w:r>
+        <w:rPr>
+          <w:sz w:val="20"/>
+          <w:szCs w:val="20"/>
+        </w:rPr>
+        <w:t>help</w:t>
+      </w:r>
+    </w:p>
+    <w:p>
+      <w:pPr>
+        <w:rPr>
+          <w:sz w:val="20"/>
+          <w:szCs w:val="20"/>
+        </w:rPr>
+      </w:pPr>
+    </w:p>
+    <w:p>
+      <w:pPr>
+        <w:rPr>
+          <w:i/>
+          <w:sz w:val="20"/>
+          <w:szCs w:val="20"/>
+        </w:rPr>
+      </w:pPr>
+      <w:r>
+        <w:rPr>
+          <w:i/>
+          <w:sz w:val="20"/>
+          <w:szCs w:val="20"/>
+        </w:rPr>
+        <w:t xml:space="preserve">See </w:t>
+      </w:r>
+      <w:proofErr w:type="spellStart"/>
+      <w:r>
+        <w:rPr>
+          <w:i/>
+          <w:sz w:val="20"/>
+          <w:szCs w:val="20"/>
+        </w:rPr>
+        <w:t>ScreenshotsAndExamples</w:t>
+      </w:r>
+      <w:proofErr w:type="spellEnd"/>
+      <w:r>
+        <w:rPr>
+          <w:i/>
+          <w:sz w:val="20"/>
+          <w:szCs w:val="20"/>
+        </w:rPr>
+        <w:t>/help.txt for a sample output of this command</w:t>
+      </w:r>
+    </w:p>
+    <w:p>
+      <w:pPr>
+        <w:rPr>
+          <w:sz w:val="20"/>
+          <w:szCs w:val="20"/>
+        </w:rPr>
+      </w:pPr>
+    </w:p>
+    <w:p>
+      <w:pPr>
+        <w:rPr>
+          <w:sz w:val="20"/>
+          <w:szCs w:val="20"/>
+        </w:rPr>
+      </w:pPr>
+    </w:p>
+    <w:p>
+      <w:pPr>
+        <w:rPr>
+          <w:sz w:val="20"/>
+          <w:szCs w:val="20"/>
+        </w:rPr>
+      </w:pPr>
+    </w:p>
+    <w:p>
+      <w:pPr>
+        <w:rPr>
+          <w:sz w:val="20"/>
+          <w:szCs w:val="20"/>
+        </w:rPr>
+      </w:pPr>
+      <w:r>
+        <w:rPr>
+          <w:sz w:val="20"/>
+          <w:szCs w:val="20"/>
+        </w:rPr>
+        <w:t>Let’s say you want to add tea to the menu with 3 sizes and a new drink-extra “sweetener stuff” run the series of commands:</w:t>
+      </w:r>
+    </w:p>
+    <w:p>
+      <w:pPr>
+        <w:ind w:left="720"/>
+        <w:rPr>
+          <w:sz w:val="20"/>
+          <w:szCs w:val="20"/>
+        </w:rPr>
+      </w:pPr>
+      <w:r>
+        <w:rPr>
+          <w:sz w:val="20"/>
+          <w:szCs w:val="20"/>
+        </w:rPr>
+        <w:t>menu-add-drink "tea"</w:t>
+      </w:r>
+    </w:p>
+    <w:p>
+      <w:pPr>
+        <w:ind w:left="720"/>
+        <w:rPr>
+          <w:sz w:val="20"/>
+          <w:szCs w:val="20"/>
+        </w:rPr>
+      </w:pPr>
+      <w:r>
+        <w:rPr>
+          <w:sz w:val="20"/>
+          <w:szCs w:val="20"/>
+        </w:rPr>
+        <w:t>menu-add-drink-size "tea" "small" "2.50"</w:t>
+      </w:r>
+    </w:p>
+    <w:p>
+      <w:pPr>
+        <w:ind w:left="720"/>
+        <w:rPr>
+          <w:sz w:val="20"/>
+          <w:szCs w:val="20"/>
+        </w:rPr>
+      </w:pPr>
+      <w:r>
+        <w:rPr>
+          <w:sz w:val="20"/>
+          <w:szCs w:val="20"/>
+        </w:rPr>
+        <w:t>menu-add-drink-size "tea" "medium" "3.50"</w:t>
+      </w:r>
+    </w:p>
+    <w:p>
+      <w:pPr>
+        <w:ind w:left="720"/>
+        <w:rPr>
+          <w:sz w:val="20"/>
+          <w:szCs w:val="20"/>
+        </w:rPr>
+      </w:pPr>
+      <w:r>
+        <w:rPr>
+          <w:sz w:val="20"/>
+          <w:szCs w:val="20"/>
+        </w:rPr>
+        <w:t>menu-add-drink-size "tea" "large" "4.50"</w:t>
+      </w:r>
+    </w:p>
+    <w:p>
+      <w:pPr>
+        <w:ind w:left="720"/>
+        <w:rPr>
+          <w:sz w:val="20"/>
+          <w:szCs w:val="20"/>
+        </w:rPr>
+      </w:pPr>
+      <w:r>
+        <w:rPr>
+          <w:sz w:val="20"/>
+          <w:szCs w:val="20"/>
+        </w:rPr>
+        <w:t>menu-add-drink-extra "sweetener stuff" 2.50</w:t>
+      </w:r>
+    </w:p>
+    <w:p>
+      <w:pPr>
+        <w:rPr>
+          <w:sz w:val="20"/>
+          <w:szCs w:val="20"/>
+        </w:rPr>
+      </w:pPr>
+    </w:p>
+    <w:p>
+      <w:pPr>
+        <w:rPr>
+          <w:i/>
+          <w:sz w:val="20"/>
+          <w:szCs w:val="20"/>
+        </w:rPr>
+      </w:pPr>
+      <w:r>
+        <w:rPr>
+          <w:i/>
+          <w:sz w:val="20"/>
+          <w:szCs w:val="20"/>
+        </w:rPr>
+        <w:t>See `examples/operations.5.txt` for how menu-add works for foods &amp; drinks</w:t>
+      </w:r>
+    </w:p>
+    <w:p>
+      <w:pPr>
         <w:rPr>
           <w:b/>
           <w:sz w:val="20"/>
           <w:szCs w:val="20"/>
         </w:rPr>
+      </w:pPr>
+      <w:bookmarkStart w:id="0" w:name="_GoBack"/>
+      <w:bookmarkEnd w:id="0"/>
+    </w:p>
+    <w:p>
+      <w:pPr>
+        <w:rPr>
+          <w:b/>
+          <w:sz w:val="20"/>
+          <w:szCs w:val="20"/>
+        </w:rPr>
+      </w:pPr>
+    </w:p>
+    <w:p>
+      <w:pPr>
+        <w:rPr>
+          <w:b/>
+          <w:sz w:val="20"/>
+          <w:szCs w:val="20"/>
+        </w:rPr>
+      </w:pPr>
+      <w:r>
+        <w:rPr>
+          <w:b/>
+          <w:sz w:val="20"/>
+          <w:szCs w:val="20"/>
+        </w:rPr>
+        <w:lastRenderedPageBreak/>
         <w:t>Algorithms Used</w:t>
       </w:r>
     </w:p>
@@ -1383,14 +1859,6 @@
         </w:rPr>
         <w:t>Advanced algorithms weren’t needed to complete this project. However, I did do some clever tricks in the code. For example, I used recursion to implement getting payment methods from the user.</w:t>
       </w:r>
-    </w:p>
-    <w:p>
-      <w:pPr>
-        <w:rPr>
-          <w:sz w:val="20"/>
-          <w:szCs w:val="20"/>
-        </w:rPr>
-      </w:pPr>
     </w:p>
     <w:p>
       <w:pPr>
@@ -1439,8 +1907,10 @@
           <w:szCs w:val="18"/>
           <w:u w:val="single"/>
         </w:rPr>
-        <w:t>`</w:t>
-      </w:r>
+        <w:t xml:space="preserve">`public static void </w:t>
+      </w:r>
+      <w:proofErr w:type="spellStart"/>
+      <w:proofErr w:type="gramStart"/>
       <w:r>
         <w:rPr>
           <w:rFonts w:ascii="Andale Mono" w:hAnsi="Andale Mono"/>
@@ -1448,10 +1918,9 @@
           <w:szCs w:val="18"/>
           <w:u w:val="single"/>
         </w:rPr>
-        <w:t xml:space="preserve">public static void </w:t>
-      </w:r>
-      <w:proofErr w:type="spellStart"/>
-      <w:proofErr w:type="gramStart"/>
+        <w:t>menuAddItemDelegate</w:t>
+      </w:r>
+      <w:proofErr w:type="spellEnd"/>
       <w:r>
         <w:rPr>
           <w:rFonts w:ascii="Andale Mono" w:hAnsi="Andale Mono"/>
@@ -1459,9 +1928,9 @@
           <w:szCs w:val="18"/>
           <w:u w:val="single"/>
         </w:rPr>
-        <w:t>menuAddItemDelegate</w:t>
-      </w:r>
-      <w:proofErr w:type="spellEnd"/>
+        <w:t>(</w:t>
+      </w:r>
+      <w:proofErr w:type="gramEnd"/>
       <w:r>
         <w:rPr>
           <w:rFonts w:ascii="Andale Mono" w:hAnsi="Andale Mono"/>
@@ -1469,9 +1938,9 @@
           <w:szCs w:val="18"/>
           <w:u w:val="single"/>
         </w:rPr>
-        <w:t>(</w:t>
-      </w:r>
-      <w:proofErr w:type="gramEnd"/>
+        <w:t xml:space="preserve">string type, string </w:t>
+      </w:r>
+      <w:proofErr w:type="spellStart"/>
       <w:r>
         <w:rPr>
           <w:rFonts w:ascii="Andale Mono" w:hAnsi="Andale Mono"/>
@@ -1479,9 +1948,9 @@
           <w:szCs w:val="18"/>
           <w:u w:val="single"/>
         </w:rPr>
-        <w:t xml:space="preserve">string type, string </w:t>
-      </w:r>
-      <w:proofErr w:type="spellStart"/>
+        <w:t>args</w:t>
+      </w:r>
+      <w:proofErr w:type="spellEnd"/>
       <w:r>
         <w:rPr>
           <w:rFonts w:ascii="Andale Mono" w:hAnsi="Andale Mono"/>
@@ -1489,18 +1958,50 @@
           <w:szCs w:val="18"/>
           <w:u w:val="single"/>
         </w:rPr>
-        <w:t>args</w:t>
-      </w:r>
-      <w:proofErr w:type="spellEnd"/>
-      <w:r>
+        <w:t xml:space="preserve">)` </w:t>
+      </w:r>
+    </w:p>
+    <w:p>
+      <w:pPr>
+        <w:rPr>
+          <w:rFonts w:ascii="Andale Mono" w:hAnsi="Andale Mono"/>
+          <w:sz w:val="20"/>
+          <w:szCs w:val="20"/>
+          <w:u w:val="single"/>
+        </w:rPr>
+      </w:pPr>
+    </w:p>
+    <w:p>
+      <w:pPr>
+        <w:rPr>
+          <w:sz w:val="20"/>
+          <w:szCs w:val="20"/>
+        </w:rPr>
+      </w:pPr>
+      <w:r>
+        <w:rPr>
+          <w:sz w:val="20"/>
+          <w:szCs w:val="20"/>
+        </w:rPr>
+        <w:t>I turned it into a</w:t>
+      </w:r>
+      <w:r>
+        <w:rPr>
+          <w:sz w:val="20"/>
+          <w:szCs w:val="20"/>
+        </w:rPr>
+        <w:t>:</w:t>
+      </w:r>
+    </w:p>
+    <w:p>
+      <w:pPr>
         <w:rPr>
           <w:rFonts w:ascii="Andale Mono" w:hAnsi="Andale Mono"/>
           <w:sz w:val="18"/>
           <w:szCs w:val="18"/>
           <w:u w:val="single"/>
         </w:rPr>
-        <w:t>)</w:t>
-      </w:r>
+      </w:pPr>
       <w:r>
         <w:rPr>
           <w:rFonts w:ascii="Andale Mono" w:hAnsi="Andale Mono"/>
@@ -1508,50 +2009,20 @@
           <w:szCs w:val="18"/>
           <w:u w:val="single"/>
         </w:rPr>
-        <w:t xml:space="preserve">` </w:t>
-      </w:r>
-    </w:p>
-    <w:p>
-      <w:pPr>
-        <w:rPr>
-          <w:rFonts w:ascii="Andale Mono" w:hAnsi="Andale Mono"/>
-          <w:sz w:val="20"/>
-          <w:szCs w:val="20"/>
-          <w:u w:val="single"/>
-        </w:rPr>
-      </w:pPr>
-    </w:p>
-    <w:p>
-      <w:pPr>
-        <w:rPr>
-          <w:sz w:val="20"/>
-          <w:szCs w:val="20"/>
-        </w:rPr>
-      </w:pPr>
-      <w:r>
-        <w:rPr>
-          <w:sz w:val="20"/>
-          <w:szCs w:val="20"/>
-        </w:rPr>
-        <w:t>I turned it into a</w:t>
-      </w:r>
-      <w:r>
-        <w:rPr>
-          <w:sz w:val="20"/>
-          <w:szCs w:val="20"/>
-        </w:rPr>
-        <w:t>:</w:t>
-      </w:r>
-    </w:p>
-    <w:p>
-      <w:pPr>
+        <w:t xml:space="preserve">`public delegate void </w:t>
+      </w:r>
+      <w:proofErr w:type="spellStart"/>
+      <w:proofErr w:type="gramStart"/>
+      <w:r>
         <w:rPr>
           <w:rFonts w:ascii="Andale Mono" w:hAnsi="Andale Mono"/>
           <w:sz w:val="18"/>
           <w:szCs w:val="18"/>
           <w:u w:val="single"/>
         </w:rPr>
-      </w:pPr>
+        <w:t>ConsoleMenuDelegate</w:t>
+      </w:r>
+      <w:proofErr w:type="spellEnd"/>
       <w:r>
         <w:rPr>
           <w:rFonts w:ascii="Andale Mono" w:hAnsi="Andale Mono"/>
@@ -1559,8 +2030,9 @@
           <w:szCs w:val="18"/>
           <w:u w:val="single"/>
         </w:rPr>
-        <w:t>`</w:t>
-      </w:r>
+        <w:t>(</w:t>
+      </w:r>
+      <w:proofErr w:type="gramEnd"/>
       <w:r>
         <w:rPr>
           <w:rFonts w:ascii="Andale Mono" w:hAnsi="Andale Mono"/>
@@ -1568,10 +2040,9 @@
           <w:szCs w:val="18"/>
           <w:u w:val="single"/>
         </w:rPr>
-        <w:t xml:space="preserve">public delegate void </w:t>
+        <w:t xml:space="preserve">string </w:t>
       </w:r>
       <w:proofErr w:type="spellStart"/>
-      <w:proofErr w:type="gramStart"/>
       <w:r>
         <w:rPr>
           <w:rFonts w:ascii="Andale Mono" w:hAnsi="Andale Mono"/>
@@ -1579,7 +2050,7 @@
           <w:szCs w:val="18"/>
           <w:u w:val="single"/>
         </w:rPr>
-        <w:t>ConsoleMenuDelegate</w:t>
+        <w:t>args</w:t>
       </w:r>
       <w:proofErr w:type="spellEnd"/>
       <w:r>
@@ -1589,9 +2060,52 @@
           <w:szCs w:val="18"/>
           <w:u w:val="single"/>
         </w:rPr>
-        <w:t>(</w:t>
-      </w:r>
-      <w:proofErr w:type="gramEnd"/>
+        <w:t xml:space="preserve">)` </w:t>
+      </w:r>
+    </w:p>
+    <w:p>
+      <w:pPr>
+        <w:rPr>
+          <w:sz w:val="20"/>
+          <w:szCs w:val="20"/>
+        </w:rPr>
+      </w:pPr>
+      <w:r>
+        <w:rPr>
+          <w:sz w:val="20"/>
+          <w:szCs w:val="20"/>
+        </w:rPr>
+        <w:t>which a</w:t>
+      </w:r>
+      <w:r>
+        <w:rPr>
+          <w:sz w:val="20"/>
+          <w:szCs w:val="20"/>
+        </w:rPr>
+        <w:t>llow</w:t>
+      </w:r>
+      <w:r>
+        <w:rPr>
+          <w:sz w:val="20"/>
+          <w:szCs w:val="20"/>
+        </w:rPr>
+        <w:t>ed</w:t>
+      </w:r>
+      <w:r>
+        <w:rPr>
+          <w:sz w:val="20"/>
+          <w:szCs w:val="20"/>
+        </w:rPr>
+        <w:t xml:space="preserve"> me to use one function </w:t>
+      </w:r>
+      <w:r>
+        <w:rPr>
+          <w:sz w:val="20"/>
+          <w:szCs w:val="20"/>
+        </w:rPr>
+        <w:t xml:space="preserve">for multiple console commands. The code I’m talking about is in </w:t>
+      </w:r>
+      <w:proofErr w:type="spellStart"/>
       <w:r>
         <w:rPr>
           <w:rFonts w:ascii="Andale Mono" w:hAnsi="Andale Mono"/>
@@ -1599,24 +2113,24 @@
           <w:szCs w:val="18"/>
           <w:u w:val="single"/>
         </w:rPr>
-        <w:t xml:space="preserve">string </w:t>
-      </w:r>
-      <w:proofErr w:type="spellStart"/>
+        <w:t>DrinkFoodMenuMaintenance.addMenuOptions</w:t>
+      </w:r>
+      <w:proofErr w:type="spellEnd"/>
       <w:r>
         <w:rPr>
           <w:rFonts w:ascii="Andale Mono" w:hAnsi="Andale Mono"/>
-          <w:sz w:val="18"/>
-          <w:szCs w:val="18"/>
+          <w:sz w:val="20"/>
+          <w:szCs w:val="20"/>
           <w:u w:val="single"/>
         </w:rPr>
-        <w:t>args</w:t>
-      </w:r>
-      <w:proofErr w:type="spellEnd"/>
+        <w:t>(</w:t>
+      </w:r>
+      <w:proofErr w:type="gramStart"/>
       <w:r>
         <w:rPr>
           <w:rFonts w:ascii="Andale Mono" w:hAnsi="Andale Mono"/>
-          <w:sz w:val="18"/>
-          <w:szCs w:val="18"/>
+          <w:sz w:val="20"/>
+          <w:szCs w:val="20"/>
           <w:u w:val="single"/>
         </w:rPr>
         <w:t>)</w:t>
@@ -1624,99 +2138,64 @@
       <w:r>
         <w:rPr>
           <w:rFonts w:ascii="Andale Mono" w:hAnsi="Andale Mono"/>
-          <w:sz w:val="18"/>
-          <w:szCs w:val="18"/>
-          <w:u w:val="single"/>
-        </w:rPr>
-        <w:t xml:space="preserve">` </w:t>
-      </w:r>
-    </w:p>
-    <w:p>
-      <w:pPr>
-        <w:rPr>
-          <w:sz w:val="20"/>
-          <w:szCs w:val="20"/>
-        </w:rPr>
-      </w:pPr>
-      <w:r>
-        <w:rPr>
-          <w:sz w:val="20"/>
-          <w:szCs w:val="20"/>
-        </w:rPr>
-        <w:t>which a</w:t>
-      </w:r>
-      <w:r>
-        <w:rPr>
-          <w:sz w:val="20"/>
-          <w:szCs w:val="20"/>
-        </w:rPr>
-        <w:t>llow</w:t>
-      </w:r>
-      <w:r>
-        <w:rPr>
-          <w:sz w:val="20"/>
-          <w:szCs w:val="20"/>
-        </w:rPr>
-        <w:t>ed</w:t>
-      </w:r>
-      <w:r>
-        <w:rPr>
-          <w:sz w:val="20"/>
-          <w:szCs w:val="20"/>
-        </w:rPr>
-        <w:t xml:space="preserve"> me to use one function </w:t>
-      </w:r>
-      <w:r>
-        <w:rPr>
-          <w:sz w:val="20"/>
-          <w:szCs w:val="20"/>
-        </w:rPr>
-        <w:t xml:space="preserve">for multiple console commands. The code I’m talking about is in </w:t>
-      </w:r>
-      <w:proofErr w:type="spellStart"/>
-      <w:r>
-        <w:rPr>
-          <w:rFonts w:ascii="Andale Mono" w:hAnsi="Andale Mono"/>
-          <w:sz w:val="18"/>
-          <w:szCs w:val="18"/>
-          <w:u w:val="single"/>
-        </w:rPr>
-        <w:t>DrinkFoodMenuMaintenance.addMenuOptions</w:t>
-      </w:r>
-      <w:proofErr w:type="spellEnd"/>
-      <w:r>
-        <w:rPr>
-          <w:rFonts w:ascii="Andale Mono" w:hAnsi="Andale Mono"/>
-          <w:sz w:val="20"/>
-          <w:szCs w:val="20"/>
-          <w:u w:val="single"/>
-        </w:rPr>
-        <w:t>(</w:t>
+          <w:sz w:val="20"/>
+          <w:szCs w:val="20"/>
+        </w:rPr>
+        <w:t>.</w:t>
+      </w:r>
+      <w:r>
+        <w:rPr>
+          <w:sz w:val="20"/>
+          <w:szCs w:val="20"/>
+        </w:rPr>
+        <w:t>The</w:t>
+      </w:r>
+      <w:proofErr w:type="gramEnd"/>
+      <w:r>
+        <w:rPr>
+          <w:sz w:val="20"/>
+          <w:szCs w:val="20"/>
+        </w:rPr>
+        <w:t xml:space="preserve"> operator =&gt; is used to define a function inline. The function is called a lambda. </w:t>
+      </w:r>
+    </w:p>
+    <w:p>
+      <w:pPr>
+        <w:rPr>
+          <w:sz w:val="20"/>
+          <w:szCs w:val="20"/>
+        </w:rPr>
+      </w:pPr>
+    </w:p>
+    <w:p>
+      <w:pPr>
+        <w:rPr>
+          <w:sz w:val="20"/>
+          <w:szCs w:val="20"/>
+        </w:rPr>
+      </w:pPr>
+    </w:p>
+    <w:p>
+      <w:pPr>
+        <w:rPr>
+          <w:sz w:val="20"/>
+          <w:szCs w:val="20"/>
+        </w:rPr>
+      </w:pPr>
+      <w:r>
+        <w:rPr>
+          <w:sz w:val="20"/>
+          <w:szCs w:val="20"/>
+        </w:rPr>
+        <w:t xml:space="preserve">To use multiple console </w:t>
       </w:r>
       <w:proofErr w:type="gramStart"/>
       <w:r>
         <w:rPr>
-          <w:rFonts w:ascii="Andale Mono" w:hAnsi="Andale Mono"/>
-          <w:sz w:val="20"/>
-          <w:szCs w:val="20"/>
-          <w:u w:val="single"/>
-        </w:rPr>
-        <w:t>)</w:t>
-      </w:r>
-      <w:r>
-        <w:rPr>
-          <w:rFonts w:ascii="Andale Mono" w:hAnsi="Andale Mono"/>
-          <w:sz w:val="20"/>
-          <w:szCs w:val="20"/>
-        </w:rPr>
-        <w:t>.</w:t>
-      </w:r>
-      <w:r>
-        <w:rPr>
-          <w:sz w:val="20"/>
-          <w:szCs w:val="20"/>
-        </w:rPr>
-        <w:t>The</w:t>
+          <w:sz w:val="20"/>
+          <w:szCs w:val="20"/>
+        </w:rPr>
+        <w:t>commands</w:t>
       </w:r>
       <w:proofErr w:type="gramEnd"/>
       <w:r>
@@ -1724,7 +2203,23 @@
           <w:sz w:val="20"/>
           <w:szCs w:val="20"/>
         </w:rPr>
-        <w:t xml:space="preserve"> operator =&gt; is used to define a function inline. The function is called a lambda.</w:t>
+        <w:t xml:space="preserve"> I used C#’s built in Dictionary. This is a key-value store. In this case the key was the command the user </w:t>
+      </w:r>
+      <w:proofErr w:type="gramStart"/>
+      <w:r>
+        <w:rPr>
+          <w:sz w:val="20"/>
+          <w:szCs w:val="20"/>
+        </w:rPr>
+        <w:t>entered</w:t>
+      </w:r>
+      <w:proofErr w:type="gramEnd"/>
+      <w:r>
+        <w:rPr>
+          <w:sz w:val="20"/>
+          <w:szCs w:val="20"/>
+        </w:rPr>
+        <w:t xml:space="preserve"> and the value was a function that can handle the user command. This removed the need for a giant switch statement in the code.</w:t>
       </w:r>
       <w:r>
         <w:rPr>
@@ -1733,86 +2228,6 @@
         </w:rPr>
         <w:t xml:space="preserve"> </w:t>
       </w:r>
-    </w:p>
-    <w:p>
-      <w:pPr>
-        <w:rPr>
-          <w:sz w:val="20"/>
-          <w:szCs w:val="20"/>
-        </w:rPr>
-      </w:pPr>
-    </w:p>
-    <w:p>
-      <w:pPr>
-        <w:rPr>
-          <w:sz w:val="20"/>
-          <w:szCs w:val="20"/>
-        </w:rPr>
-      </w:pPr>
-    </w:p>
-    <w:p>
-      <w:pPr>
-        <w:rPr>
-          <w:sz w:val="20"/>
-          <w:szCs w:val="20"/>
-        </w:rPr>
-      </w:pPr>
-    </w:p>
-    <w:p>
-      <w:pPr>
-        <w:rPr>
-          <w:sz w:val="20"/>
-          <w:szCs w:val="20"/>
-        </w:rPr>
-      </w:pPr>
-      <w:r>
-        <w:rPr>
-          <w:sz w:val="20"/>
-          <w:szCs w:val="20"/>
-        </w:rPr>
-        <w:t xml:space="preserve">To use multiple console </w:t>
-      </w:r>
-      <w:proofErr w:type="gramStart"/>
-      <w:r>
-        <w:rPr>
-          <w:sz w:val="20"/>
-          <w:szCs w:val="20"/>
-        </w:rPr>
-        <w:t>commands</w:t>
-      </w:r>
-      <w:proofErr w:type="gramEnd"/>
-      <w:r>
-        <w:rPr>
-          <w:sz w:val="20"/>
-          <w:szCs w:val="20"/>
-        </w:rPr>
-        <w:t xml:space="preserve"> I used C#’s built in Dictionary. This is a key-value store. In this case the key was the command the user </w:t>
-      </w:r>
-      <w:proofErr w:type="gramStart"/>
-      <w:r>
-        <w:rPr>
-          <w:sz w:val="20"/>
-          <w:szCs w:val="20"/>
-        </w:rPr>
-        <w:t>entered</w:t>
-      </w:r>
-      <w:proofErr w:type="gramEnd"/>
-      <w:r>
-        <w:rPr>
-          <w:sz w:val="20"/>
-          <w:szCs w:val="20"/>
-        </w:rPr>
-        <w:t xml:space="preserve"> and the value was a function that can handle the user command. This removed the need for a giant switch statement in the code.</w:t>
-      </w:r>
-      <w:r>
-        <w:rPr>
-          <w:sz w:val="20"/>
-          <w:szCs w:val="20"/>
-        </w:rPr>
-        <w:t xml:space="preserve"> </w:t>
-      </w:r>
-      <w:bookmarkStart w:id="0" w:name="_GoBack"/>
-      <w:bookmarkEnd w:id="0"/>
     </w:p>
     <w:sectPr>
       <w:footerReference w:type="default" r:id="rId8"/>
@@ -2464,6 +2879,33 @@
     <w:uiPriority w:val="99"/>
     <w:rsid w:val="000932E7"/>
   </w:style>
+  <w:style w:type="paragraph" w:styleId="BalloonText">
+    <w:name w:val="Balloon Text"/>
+    <w:basedOn w:val="Normal"/>
+    <w:link w:val="BalloonTextChar"/>
+    <w:uiPriority w:val="99"/>
+    <w:semiHidden/>
+    <w:unhideWhenUsed/>
+    <w:rsid w:val="00FD52EE"/>
+    <w:rPr>
+      <w:rFonts w:ascii="Times New Roman" w:hAnsi="Times New Roman" w:cs="Times New Roman"/>
+      <w:sz w:val="18"/>
+      <w:szCs w:val="18"/>
+    </w:rPr>
+  </w:style>
+  <w:style w:type="character" w:customStyle="1" w:styleId="BalloonTextChar">
+    <w:name w:val="Balloon Text Char"/>
+    <w:basedOn w:val="DefaultParagraphFont"/>
+    <w:link w:val="BalloonText"/>
+    <w:uiPriority w:val="99"/>
+    <w:semiHidden/>
+    <w:rsid w:val="00FD52EE"/>
+    <w:rPr>
+      <w:rFonts w:ascii="Times New Roman" w:hAnsi="Times New Roman" w:cs="Times New Roman"/>
+      <w:sz w:val="18"/>
+      <w:szCs w:val="18"/>
+    </w:rPr>
+  </w:style>
 </w:styles>
 </file>
 

</xml_diff>